<commit_message>
Login Functionality Initial Commit
</commit_message>
<xml_diff>
--- a/Coding Guidelines.docx
+++ b/Coding Guidelines.docx
@@ -90,7 +90,10 @@
           </w:tcPr>
           <w:p>
             <w:r>
-              <w:t>Bug_*</w:t>
+              <w:t>b</w:t>
+            </w:r>
+            <w:r>
+              <w:t>ug_*</w:t>
             </w:r>
           </w:p>
         </w:tc>

</xml_diff>